<commit_message>
initial commit of the documentation - WIP
</commit_message>
<xml_diff>
--- a/Group Project Documentation.docx
+++ b/Group Project Documentation.docx
@@ -25,38 +25,71 @@
         <w:t>TransportAI</w:t>
       </w:r>
       <w:proofErr w:type="spellEnd"/>
+      <w:r>
+        <w:t xml:space="preserve"> project overview</w:t>
+      </w:r>
     </w:p>
     <w:p>
       <w:pPr>
         <w:pStyle w:val="Heading3"/>
       </w:pPr>
       <w:r>
-        <w:t>Review of project objectives</w:t>
-      </w:r>
-    </w:p>
-    <w:p>
-      <w:pPr>
-        <w:jc w:val="both"/>
-      </w:pPr>
+        <w:t>Project</w:t>
+      </w:r>
+      <w:r>
+        <w:t xml:space="preserve"> objectives</w:t>
+      </w:r>
+    </w:p>
+    <w:p>
+      <w:pPr>
+        <w:jc w:val="both"/>
+      </w:pPr>
+      <w:proofErr w:type="spellStart"/>
+      <w:r>
+        <w:t>TransportAI</w:t>
+      </w:r>
+      <w:proofErr w:type="spellEnd"/>
+      <w:r>
+        <w:t xml:space="preserve"> is a system that aims to replace conventional means of transport.  </w:t>
+      </w:r>
+      <w:proofErr w:type="spellStart"/>
+      <w:r>
+        <w:t>TransportAI</w:t>
+      </w:r>
+      <w:proofErr w:type="spellEnd"/>
+      <w:r>
+        <w:t xml:space="preserve"> is an application developed for android phones allowing users</w:t>
+      </w:r>
+      <w:r>
+        <w:t xml:space="preserve"> to book a trip with an autonomous vehicle to get from point A to B.</w:t>
+      </w:r>
+      <w:r>
+        <w:t xml:space="preserve">  The user can pay for the</w:t>
+      </w:r>
+      <w:bookmarkStart w:id="0" w:name="_GoBack"/>
+      <w:bookmarkEnd w:id="0"/>
+      <w:r>
+        <w:t xml:space="preserve"> trip within the app, allowing for a cash-free transaction.  </w:t>
+      </w:r>
       <w:r>
         <w:t xml:space="preserve">The </w:t>
       </w:r>
+      <w:r>
+        <w:t xml:space="preserve">accompanying </w:t>
+      </w:r>
       <w:proofErr w:type="spellStart"/>
       <w:r>
         <w:t>TransportAI</w:t>
       </w:r>
       <w:proofErr w:type="spellEnd"/>
       <w:r>
-        <w:t xml:space="preserve"> passenger application was developed for users with an android smartphone to book a trip with an autonomous vehicle to get from point A to B.</w:t>
-      </w:r>
-      <w:r>
-        <w:t xml:space="preserve">  The user can pay for their trip within the app, allowing for a cash-free transaction.  </w:t>
-      </w:r>
-      <w:r>
-        <w:t xml:space="preserve">The </w:t>
-      </w:r>
-      <w:r>
-        <w:t xml:space="preserve">accompanying </w:t>
+        <w:t xml:space="preserve"> A</w:t>
+      </w:r>
+      <w:r>
+        <w:t xml:space="preserve">dministrator </w:t>
+      </w:r>
+      <w:r>
+        <w:t xml:space="preserve">Web Panel allows </w:t>
       </w:r>
       <w:proofErr w:type="spellStart"/>
       <w:r>
@@ -64,20 +97,6 @@
       </w:r>
       <w:proofErr w:type="spellEnd"/>
       <w:r>
-        <w:t xml:space="preserve"> A</w:t>
-      </w:r>
-      <w:r>
-        <w:t xml:space="preserve">dministrator </w:t>
-      </w:r>
-      <w:r>
-        <w:t xml:space="preserve">Web Panel allows </w:t>
-      </w:r>
-      <w:proofErr w:type="spellStart"/>
-      <w:r>
-        <w:t>TransportAI</w:t>
-      </w:r>
-      <w:proofErr w:type="spellEnd"/>
-      <w:r>
         <w:t xml:space="preserve"> admins to </w:t>
       </w:r>
       <w:r>
@@ -115,7 +134,10 @@
         <w:jc w:val="both"/>
       </w:pPr>
       <w:r>
-        <w:t>ADDING MORE DETAIL, WILL EXPAND ON THIS</w:t>
+        <w:t>ILL ADD MORE DATAIL AND REWRITE WITHOUT BULLETPOINTS</w:t>
+      </w:r>
+      <w:r>
+        <w:t>, WILL EXPAND ON THIS</w:t>
       </w:r>
       <w:r>
         <w:t>:</w:t>
@@ -248,8 +270,6 @@
       <w:r>
         <w:t>Tracking</w:t>
       </w:r>
-      <w:bookmarkStart w:id="0" w:name="_GoBack"/>
-      <w:bookmarkEnd w:id="0"/>
     </w:p>
     <w:p>
       <w:pPr>

</xml_diff>